<commit_message>
finished doku for now
</commit_message>
<xml_diff>
--- a/M254_PE22a_LB3_Sobhy_Greuter.docx
+++ b/M254_PE22a_LB3_Sobhy_Greuter.docx
@@ -697,6 +697,262 @@
           <w:szCs w:val="24"/>
         </w:rPr>
         <w:t xml:space="preserve">wir unsere erste Idee nicht umsetzen konnten, haben wir dann einen zweit Anfang gewagt und haben uns dieses mal viel mehr darüber informiert und haben erst mit der </w:t>
+      </w:r>
+      <w:r>
+        <w:rPr>
+          <w:rFonts w:ascii="Arial" w:hAnsi="Arial" w:cs="Arial"/>
+          <w:sz w:val="24"/>
+          <w:szCs w:val="24"/>
+        </w:rPr>
+        <w:t xml:space="preserve">Umsetzung begonnen, als wir sicher waren, dass es dieses mal funktionieren würde. Hauptsächlich haben wir nach alternativen zu Docker Containern gesucht, die beste Alternative wäre eine Spring Boot Applikation in Java mit Maven zusammen, mit welcher man ohne Docker eine Rest-API zur Verfügung hat. Schliesslich haben wir mit schritt für schritt den Codes dafür geschrieben, als wir dann eine </w:t>
+      </w:r>
+      <w:r>
+        <w:rPr>
+          <w:rFonts w:ascii="Arial" w:hAnsi="Arial" w:cs="Arial"/>
+          <w:sz w:val="24"/>
+          <w:szCs w:val="24"/>
+        </w:rPr>
+        <w:t>funktionierende</w:t>
+      </w:r>
+      <w:r>
+        <w:rPr>
+          <w:rFonts w:ascii="Arial" w:hAnsi="Arial" w:cs="Arial"/>
+          <w:sz w:val="24"/>
+          <w:szCs w:val="24"/>
+        </w:rPr>
+        <w:t xml:space="preserve"> </w:t>
+      </w:r>
+      <w:proofErr w:type="spellStart"/>
+      <w:r>
+        <w:rPr>
+          <w:rFonts w:ascii="Arial" w:hAnsi="Arial" w:cs="Arial"/>
+          <w:sz w:val="24"/>
+          <w:szCs w:val="24"/>
+        </w:rPr>
+        <w:t>Camunda</w:t>
+      </w:r>
+      <w:proofErr w:type="spellEnd"/>
+      <w:r>
+        <w:rPr>
+          <w:rFonts w:ascii="Arial" w:hAnsi="Arial" w:cs="Arial"/>
+          <w:sz w:val="24"/>
+          <w:szCs w:val="24"/>
+        </w:rPr>
+        <w:t xml:space="preserve"> Umgebung hatten, haben wir ein paar Diagramme erstellt</w:t>
+      </w:r>
+      <w:r>
+        <w:rPr>
+          <w:rFonts w:ascii="Arial" w:hAnsi="Arial" w:cs="Arial"/>
+          <w:sz w:val="24"/>
+          <w:szCs w:val="24"/>
+        </w:rPr>
+        <w:t xml:space="preserve">, wir haben spasseshalber Diagramme gemacht um Lafayette zu helfen sich in eine Revolution zu verwickeln. </w:t>
+      </w:r>
+      <w:r>
+        <w:rPr>
+          <w:rFonts w:ascii="Arial" w:hAnsi="Arial" w:cs="Arial"/>
+          <w:sz w:val="24"/>
+          <w:szCs w:val="24"/>
+        </w:rPr>
+        <w:t xml:space="preserve">Zu </w:t>
+      </w:r>
+      <w:r>
+        <w:rPr>
+          <w:rFonts w:ascii="Arial" w:hAnsi="Arial" w:cs="Arial"/>
+          <w:sz w:val="24"/>
+          <w:szCs w:val="24"/>
+        </w:rPr>
+        <w:t>Beginn</w:t>
+      </w:r>
+      <w:r>
+        <w:rPr>
+          <w:rFonts w:ascii="Arial" w:hAnsi="Arial" w:cs="Arial"/>
+          <w:sz w:val="24"/>
+          <w:szCs w:val="24"/>
+        </w:rPr>
+        <w:t xml:space="preserve"> hatten wir mühe die Applikation zu starten, sie warf immer einen Fehler aus, doch nach ein bisschen </w:t>
+      </w:r>
+      <w:proofErr w:type="spellStart"/>
+      <w:r>
+        <w:rPr>
+          <w:rFonts w:ascii="Arial" w:hAnsi="Arial" w:cs="Arial"/>
+          <w:sz w:val="24"/>
+          <w:szCs w:val="24"/>
+        </w:rPr>
+        <w:t>googlen</w:t>
+      </w:r>
+      <w:proofErr w:type="spellEnd"/>
+      <w:r>
+        <w:rPr>
+          <w:rFonts w:ascii="Arial" w:hAnsi="Arial" w:cs="Arial"/>
+          <w:sz w:val="24"/>
+          <w:szCs w:val="24"/>
+        </w:rPr>
+        <w:t xml:space="preserve"> haben wir herausgefunden, dass das Problem daran liegt, dass nicht alle Versionen nicht übereinstimmten. Wir haben dann die nötigen Versionen zusammengesucht und dementsprechend im </w:t>
+      </w:r>
+      <w:proofErr w:type="spellStart"/>
+      <w:r>
+        <w:rPr>
+          <w:rFonts w:ascii="Arial" w:hAnsi="Arial" w:cs="Arial"/>
+          <w:sz w:val="24"/>
+          <w:szCs w:val="24"/>
+        </w:rPr>
+        <w:t>maven</w:t>
+      </w:r>
+      <w:proofErr w:type="spellEnd"/>
+      <w:r>
+        <w:rPr>
+          <w:rFonts w:ascii="Arial" w:hAnsi="Arial" w:cs="Arial"/>
+          <w:sz w:val="24"/>
+          <w:szCs w:val="24"/>
+        </w:rPr>
+        <w:t xml:space="preserve"> </w:t>
+      </w:r>
+      <w:r>
+        <w:rPr>
+          <w:rFonts w:ascii="Arial" w:hAnsi="Arial" w:cs="Arial"/>
+          <w:sz w:val="24"/>
+          <w:szCs w:val="24"/>
+        </w:rPr>
+        <w:t>.</w:t>
+      </w:r>
+      <w:proofErr w:type="spellStart"/>
+      <w:r>
+        <w:rPr>
+          <w:rFonts w:ascii="Arial" w:hAnsi="Arial" w:cs="Arial"/>
+          <w:sz w:val="24"/>
+          <w:szCs w:val="24"/>
+        </w:rPr>
+        <w:t>xml</w:t>
+      </w:r>
+      <w:proofErr w:type="spellEnd"/>
+      <w:r>
+        <w:rPr>
+          <w:rFonts w:ascii="Arial" w:hAnsi="Arial" w:cs="Arial"/>
+          <w:sz w:val="24"/>
+          <w:szCs w:val="24"/>
+        </w:rPr>
+        <w:t xml:space="preserve"> </w:t>
+      </w:r>
+      <w:proofErr w:type="spellStart"/>
+      <w:r>
+        <w:rPr>
+          <w:rFonts w:ascii="Arial" w:hAnsi="Arial" w:cs="Arial"/>
+          <w:sz w:val="24"/>
+          <w:szCs w:val="24"/>
+        </w:rPr>
+        <w:t>file</w:t>
+      </w:r>
+      <w:proofErr w:type="spellEnd"/>
+      <w:r>
+        <w:rPr>
+          <w:rFonts w:ascii="Arial" w:hAnsi="Arial" w:cs="Arial"/>
+          <w:sz w:val="24"/>
+          <w:szCs w:val="24"/>
+        </w:rPr>
+        <w:t xml:space="preserve"> angepasst. Nach dem hat auch alles funktioniert, dann begannen wir mit dem Erstellen von Diagrammen um die Funktion zu testen</w:t>
+      </w:r>
+      <w:r>
+        <w:rPr>
+          <w:rFonts w:ascii="Arial" w:hAnsi="Arial" w:cs="Arial"/>
+          <w:sz w:val="24"/>
+          <w:szCs w:val="24"/>
+        </w:rPr>
+        <w:t xml:space="preserve">. </w:t>
+      </w:r>
+      <w:r>
+        <w:rPr>
+          <w:rFonts w:ascii="Arial" w:hAnsi="Arial" w:cs="Arial"/>
+          <w:sz w:val="24"/>
+          <w:szCs w:val="24"/>
+        </w:rPr>
+        <w:t>Wir versuchten viel Abwechslung in die Diagramme zu bringen und haben sogar Farbe benutzt.</w:t>
+      </w:r>
+      <w:r>
+        <w:rPr>
+          <w:rFonts w:ascii="Arial" w:hAnsi="Arial" w:cs="Arial"/>
+          <w:sz w:val="24"/>
+          <w:szCs w:val="24"/>
+        </w:rPr>
+        <w:t xml:space="preserve"> Wir haben zum testen ein ganzes einfaches Diagramm erstellt mit nur drei User Task damit auch Formulare dabei sein müssen, dazu haben wir noch zwei Formulare erstellt. Im zweiten Diagramm haben wir Service Tasks</w:t>
+      </w:r>
+      <w:r>
+        <w:rPr>
+          <w:rFonts w:ascii="Arial" w:hAnsi="Arial" w:cs="Arial"/>
+          <w:sz w:val="24"/>
+          <w:szCs w:val="24"/>
+        </w:rPr>
+        <w:t>(Java Classes)</w:t>
+      </w:r>
+      <w:r>
+        <w:rPr>
+          <w:rFonts w:ascii="Arial" w:hAnsi="Arial" w:cs="Arial"/>
+          <w:sz w:val="24"/>
+          <w:szCs w:val="24"/>
+        </w:rPr>
+        <w:t xml:space="preserve"> und Gateways hinzugefügt. Beim dritten haben wir dann noch </w:t>
+      </w:r>
+      <w:proofErr w:type="spellStart"/>
+      <w:r>
+        <w:rPr>
+          <w:rFonts w:ascii="Arial" w:hAnsi="Arial" w:cs="Arial"/>
+          <w:sz w:val="24"/>
+          <w:szCs w:val="24"/>
+        </w:rPr>
+        <w:t>Timers</w:t>
+      </w:r>
+      <w:proofErr w:type="spellEnd"/>
+      <w:r>
+        <w:rPr>
+          <w:rFonts w:ascii="Arial" w:hAnsi="Arial" w:cs="Arial"/>
+          <w:sz w:val="24"/>
+          <w:szCs w:val="24"/>
+        </w:rPr>
+        <w:t xml:space="preserve"> hinzugefügt und zu guter Letzt benutzten wir Java um</w:t>
+      </w:r>
+      <w:r>
+        <w:rPr>
+          <w:rFonts w:ascii="Arial" w:hAnsi="Arial" w:cs="Arial"/>
+          <w:sz w:val="24"/>
+          <w:szCs w:val="24"/>
+        </w:rPr>
+        <w:t xml:space="preserve"> BPMN Error </w:t>
+      </w:r>
+      <w:proofErr w:type="spellStart"/>
+      <w:r>
+        <w:rPr>
+          <w:rFonts w:ascii="Arial" w:hAnsi="Arial" w:cs="Arial"/>
+          <w:sz w:val="24"/>
+          <w:szCs w:val="24"/>
+        </w:rPr>
+        <w:t>Evets</w:t>
+      </w:r>
+      <w:proofErr w:type="spellEnd"/>
+      <w:r>
+        <w:rPr>
+          <w:rFonts w:ascii="Arial" w:hAnsi="Arial" w:cs="Arial"/>
+          <w:sz w:val="24"/>
+          <w:szCs w:val="24"/>
+        </w:rPr>
+        <w:t xml:space="preserve"> zu </w:t>
+      </w:r>
+      <w:proofErr w:type="spellStart"/>
+      <w:r>
+        <w:rPr>
+          <w:rFonts w:ascii="Arial" w:hAnsi="Arial" w:cs="Arial"/>
+          <w:sz w:val="24"/>
+          <w:szCs w:val="24"/>
+        </w:rPr>
+        <w:t>throwen</w:t>
+      </w:r>
+      <w:proofErr w:type="spellEnd"/>
+      <w:r>
+        <w:rPr>
+          <w:rFonts w:ascii="Arial" w:hAnsi="Arial" w:cs="Arial"/>
+          <w:sz w:val="24"/>
+          <w:szCs w:val="24"/>
+        </w:rPr>
+        <w:t>.</w:t>
       </w:r>
     </w:p>
     <w:sectPr>

</xml_diff>